<commit_message>
Minor Details page changes
</commit_message>
<xml_diff>
--- a/Proiect_TSPNET/Proiect 3/Exemple de functionare/Documentatie_ASP.docx
+++ b/Proiect_TSPNET/Proiect 3/Exemple de functionare/Documentatie_ASP.docx
@@ -30,7 +30,23 @@
           <w:sz w:val="36"/>
           <w:szCs w:val="36"/>
         </w:rPr>
-        <w:t>ASP Proiect 3</w:t>
+        <w:t xml:space="preserve">ASP </w:t>
+      </w:r>
+      <w:proofErr w:type="spellStart"/>
+      <w:r>
+        <w:rPr>
+          <w:sz w:val="36"/>
+          <w:szCs w:val="36"/>
+        </w:rPr>
+        <w:t>Proiect</w:t>
+      </w:r>
+      <w:proofErr w:type="spellEnd"/>
+      <w:r>
+        <w:rPr>
+          <w:sz w:val="36"/>
+          <w:szCs w:val="36"/>
+        </w:rPr>
+        <w:t xml:space="preserve"> 3</w:t>
       </w:r>
     </w:p>
     <w:p>
@@ -40,12 +56,149 @@
           <w:szCs w:val="24"/>
         </w:rPr>
       </w:pPr>
-      <w:r>
-        <w:rPr>
-          <w:sz w:val="24"/>
-          <w:szCs w:val="24"/>
-        </w:rPr>
-        <w:t>Noul proiect adaugat este un proiect ASP.NET Core de tipul web application, acesta contine 2 pagini.</w:t>
+      <w:proofErr w:type="spellStart"/>
+      <w:r>
+        <w:rPr>
+          <w:sz w:val="24"/>
+          <w:szCs w:val="24"/>
+        </w:rPr>
+        <w:t>Noul</w:t>
+      </w:r>
+      <w:proofErr w:type="spellEnd"/>
+      <w:r>
+        <w:rPr>
+          <w:sz w:val="24"/>
+          <w:szCs w:val="24"/>
+        </w:rPr>
+        <w:t xml:space="preserve"> </w:t>
+      </w:r>
+      <w:proofErr w:type="spellStart"/>
+      <w:r>
+        <w:rPr>
+          <w:sz w:val="24"/>
+          <w:szCs w:val="24"/>
+        </w:rPr>
+        <w:t>proiect</w:t>
+      </w:r>
+      <w:proofErr w:type="spellEnd"/>
+      <w:r>
+        <w:rPr>
+          <w:sz w:val="24"/>
+          <w:szCs w:val="24"/>
+        </w:rPr>
+        <w:t xml:space="preserve"> </w:t>
+      </w:r>
+      <w:proofErr w:type="spellStart"/>
+      <w:r>
+        <w:rPr>
+          <w:sz w:val="24"/>
+          <w:szCs w:val="24"/>
+        </w:rPr>
+        <w:t>adaugat</w:t>
+      </w:r>
+      <w:proofErr w:type="spellEnd"/>
+      <w:r>
+        <w:rPr>
+          <w:sz w:val="24"/>
+          <w:szCs w:val="24"/>
+        </w:rPr>
+        <w:t xml:space="preserve"> </w:t>
+      </w:r>
+      <w:proofErr w:type="spellStart"/>
+      <w:r>
+        <w:rPr>
+          <w:sz w:val="24"/>
+          <w:szCs w:val="24"/>
+        </w:rPr>
+        <w:t>este</w:t>
+      </w:r>
+      <w:proofErr w:type="spellEnd"/>
+      <w:r>
+        <w:rPr>
+          <w:sz w:val="24"/>
+          <w:szCs w:val="24"/>
+        </w:rPr>
+        <w:t xml:space="preserve"> un </w:t>
+      </w:r>
+      <w:proofErr w:type="spellStart"/>
+      <w:r>
+        <w:rPr>
+          <w:sz w:val="24"/>
+          <w:szCs w:val="24"/>
+        </w:rPr>
+        <w:t>proiect</w:t>
+      </w:r>
+      <w:proofErr w:type="spellEnd"/>
+      <w:r>
+        <w:rPr>
+          <w:sz w:val="24"/>
+          <w:szCs w:val="24"/>
+        </w:rPr>
+        <w:t xml:space="preserve"> ASP.NET Core de </w:t>
+      </w:r>
+      <w:proofErr w:type="spellStart"/>
+      <w:r>
+        <w:rPr>
+          <w:sz w:val="24"/>
+          <w:szCs w:val="24"/>
+        </w:rPr>
+        <w:t>tipul</w:t>
+      </w:r>
+      <w:proofErr w:type="spellEnd"/>
+      <w:r>
+        <w:rPr>
+          <w:sz w:val="24"/>
+          <w:szCs w:val="24"/>
+        </w:rPr>
+        <w:t xml:space="preserve"> web application, </w:t>
+      </w:r>
+      <w:proofErr w:type="spellStart"/>
+      <w:r>
+        <w:rPr>
+          <w:sz w:val="24"/>
+          <w:szCs w:val="24"/>
+        </w:rPr>
+        <w:t>acesta</w:t>
+      </w:r>
+      <w:proofErr w:type="spellEnd"/>
+      <w:r>
+        <w:rPr>
+          <w:sz w:val="24"/>
+          <w:szCs w:val="24"/>
+        </w:rPr>
+        <w:t xml:space="preserve"> </w:t>
+      </w:r>
+      <w:proofErr w:type="spellStart"/>
+      <w:r>
+        <w:rPr>
+          <w:sz w:val="24"/>
+          <w:szCs w:val="24"/>
+        </w:rPr>
+        <w:t>contine</w:t>
+      </w:r>
+      <w:proofErr w:type="spellEnd"/>
+      <w:r>
+        <w:rPr>
+          <w:sz w:val="24"/>
+          <w:szCs w:val="24"/>
+        </w:rPr>
+        <w:t xml:space="preserve"> 2 </w:t>
+      </w:r>
+      <w:proofErr w:type="spellStart"/>
+      <w:r>
+        <w:rPr>
+          <w:sz w:val="24"/>
+          <w:szCs w:val="24"/>
+        </w:rPr>
+        <w:t>pagini</w:t>
+      </w:r>
+      <w:proofErr w:type="spellEnd"/>
+      <w:r>
+        <w:rPr>
+          <w:sz w:val="24"/>
+          <w:szCs w:val="24"/>
+        </w:rPr>
+        <w:t>.</w:t>
       </w:r>
     </w:p>
     <w:p>
@@ -65,21 +218,519 @@
           <w:sz w:val="24"/>
           <w:szCs w:val="24"/>
         </w:rPr>
-        <w:t>Prima pagina, numita Index, unde este afisat un tabel cu toate filmele/imaginile din baza de date furnizate de catre serviciul WCF</w:t>
-      </w:r>
-      <w:r>
-        <w:rPr>
-          <w:sz w:val="24"/>
-          <w:szCs w:val="24"/>
-        </w:rPr>
-        <w:t>,sunt afisate cateva proprietati dupa care poate fi indentificat usor un item</w:t>
-      </w:r>
-      <w:r>
-        <w:rPr>
-          <w:sz w:val="24"/>
-          <w:szCs w:val="24"/>
-        </w:rPr>
-        <w:t>. Acesta contine si optiunea de filtrare a informatiilor dupa diferite criterii.</w:t>
+        <w:t xml:space="preserve">Prima </w:t>
+      </w:r>
+      <w:proofErr w:type="spellStart"/>
+      <w:r>
+        <w:rPr>
+          <w:sz w:val="24"/>
+          <w:szCs w:val="24"/>
+        </w:rPr>
+        <w:t>pagina</w:t>
+      </w:r>
+      <w:proofErr w:type="spellEnd"/>
+      <w:r>
+        <w:rPr>
+          <w:sz w:val="24"/>
+          <w:szCs w:val="24"/>
+        </w:rPr>
+        <w:t xml:space="preserve">, </w:t>
+      </w:r>
+      <w:proofErr w:type="spellStart"/>
+      <w:r>
+        <w:rPr>
+          <w:sz w:val="24"/>
+          <w:szCs w:val="24"/>
+        </w:rPr>
+        <w:t>numita</w:t>
+      </w:r>
+      <w:proofErr w:type="spellEnd"/>
+      <w:r>
+        <w:rPr>
+          <w:sz w:val="24"/>
+          <w:szCs w:val="24"/>
+        </w:rPr>
+        <w:t xml:space="preserve"> Index, </w:t>
+      </w:r>
+      <w:proofErr w:type="spellStart"/>
+      <w:r>
+        <w:rPr>
+          <w:sz w:val="24"/>
+          <w:szCs w:val="24"/>
+        </w:rPr>
+        <w:t>unde</w:t>
+      </w:r>
+      <w:proofErr w:type="spellEnd"/>
+      <w:r>
+        <w:rPr>
+          <w:sz w:val="24"/>
+          <w:szCs w:val="24"/>
+        </w:rPr>
+        <w:t xml:space="preserve"> </w:t>
+      </w:r>
+      <w:proofErr w:type="spellStart"/>
+      <w:r>
+        <w:rPr>
+          <w:sz w:val="24"/>
+          <w:szCs w:val="24"/>
+        </w:rPr>
+        <w:t>este</w:t>
+      </w:r>
+      <w:proofErr w:type="spellEnd"/>
+      <w:r>
+        <w:rPr>
+          <w:sz w:val="24"/>
+          <w:szCs w:val="24"/>
+        </w:rPr>
+        <w:t xml:space="preserve"> </w:t>
+      </w:r>
+      <w:proofErr w:type="spellStart"/>
+      <w:r>
+        <w:rPr>
+          <w:sz w:val="24"/>
+          <w:szCs w:val="24"/>
+        </w:rPr>
+        <w:t>afisat</w:t>
+      </w:r>
+      <w:proofErr w:type="spellEnd"/>
+      <w:r>
+        <w:rPr>
+          <w:sz w:val="24"/>
+          <w:szCs w:val="24"/>
+        </w:rPr>
+        <w:t xml:space="preserve"> un </w:t>
+      </w:r>
+      <w:proofErr w:type="spellStart"/>
+      <w:r>
+        <w:rPr>
+          <w:sz w:val="24"/>
+          <w:szCs w:val="24"/>
+        </w:rPr>
+        <w:t>tabel</w:t>
+      </w:r>
+      <w:proofErr w:type="spellEnd"/>
+      <w:r>
+        <w:rPr>
+          <w:sz w:val="24"/>
+          <w:szCs w:val="24"/>
+        </w:rPr>
+        <w:t xml:space="preserve"> cu </w:t>
+      </w:r>
+      <w:proofErr w:type="spellStart"/>
+      <w:r>
+        <w:rPr>
+          <w:sz w:val="24"/>
+          <w:szCs w:val="24"/>
+        </w:rPr>
+        <w:t>toate</w:t>
+      </w:r>
+      <w:proofErr w:type="spellEnd"/>
+      <w:r>
+        <w:rPr>
+          <w:sz w:val="24"/>
+          <w:szCs w:val="24"/>
+        </w:rPr>
+        <w:t xml:space="preserve"> </w:t>
+      </w:r>
+      <w:proofErr w:type="spellStart"/>
+      <w:r>
+        <w:rPr>
+          <w:sz w:val="24"/>
+          <w:szCs w:val="24"/>
+        </w:rPr>
+        <w:t>filmele</w:t>
+      </w:r>
+      <w:proofErr w:type="spellEnd"/>
+      <w:r>
+        <w:rPr>
+          <w:sz w:val="24"/>
+          <w:szCs w:val="24"/>
+        </w:rPr>
+        <w:t>/</w:t>
+      </w:r>
+      <w:proofErr w:type="spellStart"/>
+      <w:r>
+        <w:rPr>
+          <w:sz w:val="24"/>
+          <w:szCs w:val="24"/>
+        </w:rPr>
+        <w:t>imaginile</w:t>
+      </w:r>
+      <w:proofErr w:type="spellEnd"/>
+      <w:r>
+        <w:rPr>
+          <w:sz w:val="24"/>
+          <w:szCs w:val="24"/>
+        </w:rPr>
+        <w:t xml:space="preserve"> din </w:t>
+      </w:r>
+      <w:proofErr w:type="spellStart"/>
+      <w:r>
+        <w:rPr>
+          <w:sz w:val="24"/>
+          <w:szCs w:val="24"/>
+        </w:rPr>
+        <w:t>baza</w:t>
+      </w:r>
+      <w:proofErr w:type="spellEnd"/>
+      <w:r>
+        <w:rPr>
+          <w:sz w:val="24"/>
+          <w:szCs w:val="24"/>
+        </w:rPr>
+        <w:t xml:space="preserve"> de date </w:t>
+      </w:r>
+      <w:proofErr w:type="spellStart"/>
+      <w:r>
+        <w:rPr>
+          <w:sz w:val="24"/>
+          <w:szCs w:val="24"/>
+        </w:rPr>
+        <w:t>furnizate</w:t>
+      </w:r>
+      <w:proofErr w:type="spellEnd"/>
+      <w:r>
+        <w:rPr>
+          <w:sz w:val="24"/>
+          <w:szCs w:val="24"/>
+        </w:rPr>
+        <w:t xml:space="preserve"> de </w:t>
+      </w:r>
+      <w:proofErr w:type="spellStart"/>
+      <w:r>
+        <w:rPr>
+          <w:sz w:val="24"/>
+          <w:szCs w:val="24"/>
+        </w:rPr>
+        <w:t>catre</w:t>
+      </w:r>
+      <w:proofErr w:type="spellEnd"/>
+      <w:r>
+        <w:rPr>
+          <w:sz w:val="24"/>
+          <w:szCs w:val="24"/>
+        </w:rPr>
+        <w:t xml:space="preserve"> </w:t>
+      </w:r>
+      <w:proofErr w:type="spellStart"/>
+      <w:r>
+        <w:rPr>
+          <w:sz w:val="24"/>
+          <w:szCs w:val="24"/>
+        </w:rPr>
+        <w:t>serviciul</w:t>
+      </w:r>
+      <w:proofErr w:type="spellEnd"/>
+      <w:r>
+        <w:rPr>
+          <w:sz w:val="24"/>
+          <w:szCs w:val="24"/>
+        </w:rPr>
+        <w:t xml:space="preserve"> </w:t>
+      </w:r>
+      <w:proofErr w:type="spellStart"/>
+      <w:proofErr w:type="gramStart"/>
+      <w:r>
+        <w:rPr>
+          <w:sz w:val="24"/>
+          <w:szCs w:val="24"/>
+        </w:rPr>
+        <w:t>WCF</w:t>
+      </w:r>
+      <w:r>
+        <w:rPr>
+          <w:sz w:val="24"/>
+          <w:szCs w:val="24"/>
+        </w:rPr>
+        <w:t>,sunt</w:t>
+      </w:r>
+      <w:proofErr w:type="spellEnd"/>
+      <w:proofErr w:type="gramEnd"/>
+      <w:r>
+        <w:rPr>
+          <w:sz w:val="24"/>
+          <w:szCs w:val="24"/>
+        </w:rPr>
+        <w:t xml:space="preserve"> </w:t>
+      </w:r>
+      <w:proofErr w:type="spellStart"/>
+      <w:r>
+        <w:rPr>
+          <w:sz w:val="24"/>
+          <w:szCs w:val="24"/>
+        </w:rPr>
+        <w:t>afisate</w:t>
+      </w:r>
+      <w:proofErr w:type="spellEnd"/>
+      <w:r>
+        <w:rPr>
+          <w:sz w:val="24"/>
+          <w:szCs w:val="24"/>
+        </w:rPr>
+        <w:t xml:space="preserve"> </w:t>
+      </w:r>
+      <w:proofErr w:type="spellStart"/>
+      <w:r>
+        <w:rPr>
+          <w:sz w:val="24"/>
+          <w:szCs w:val="24"/>
+        </w:rPr>
+        <w:t>cateva</w:t>
+      </w:r>
+      <w:proofErr w:type="spellEnd"/>
+      <w:r>
+        <w:rPr>
+          <w:sz w:val="24"/>
+          <w:szCs w:val="24"/>
+        </w:rPr>
+        <w:t xml:space="preserve"> </w:t>
+      </w:r>
+      <w:proofErr w:type="spellStart"/>
+      <w:r>
+        <w:rPr>
+          <w:sz w:val="24"/>
+          <w:szCs w:val="24"/>
+        </w:rPr>
+        <w:t>proprietati</w:t>
+      </w:r>
+      <w:proofErr w:type="spellEnd"/>
+      <w:r>
+        <w:rPr>
+          <w:sz w:val="24"/>
+          <w:szCs w:val="24"/>
+        </w:rPr>
+        <w:t xml:space="preserve"> </w:t>
+      </w:r>
+      <w:proofErr w:type="spellStart"/>
+      <w:r>
+        <w:rPr>
+          <w:sz w:val="24"/>
+          <w:szCs w:val="24"/>
+        </w:rPr>
+        <w:t>dupa</w:t>
+      </w:r>
+      <w:proofErr w:type="spellEnd"/>
+      <w:r>
+        <w:rPr>
+          <w:sz w:val="24"/>
+          <w:szCs w:val="24"/>
+        </w:rPr>
+        <w:t xml:space="preserve"> care </w:t>
+      </w:r>
+      <w:proofErr w:type="spellStart"/>
+      <w:r>
+        <w:rPr>
+          <w:sz w:val="24"/>
+          <w:szCs w:val="24"/>
+        </w:rPr>
+        <w:t>poate</w:t>
+      </w:r>
+      <w:proofErr w:type="spellEnd"/>
+      <w:r>
+        <w:rPr>
+          <w:sz w:val="24"/>
+          <w:szCs w:val="24"/>
+        </w:rPr>
+        <w:t xml:space="preserve"> fi </w:t>
+      </w:r>
+      <w:proofErr w:type="spellStart"/>
+      <w:r>
+        <w:rPr>
+          <w:sz w:val="24"/>
+          <w:szCs w:val="24"/>
+        </w:rPr>
+        <w:t>indentificat</w:t>
+      </w:r>
+      <w:proofErr w:type="spellEnd"/>
+      <w:r>
+        <w:rPr>
+          <w:sz w:val="24"/>
+          <w:szCs w:val="24"/>
+        </w:rPr>
+        <w:t xml:space="preserve"> </w:t>
+      </w:r>
+      <w:proofErr w:type="spellStart"/>
+      <w:r>
+        <w:rPr>
+          <w:sz w:val="24"/>
+          <w:szCs w:val="24"/>
+        </w:rPr>
+        <w:t>usor</w:t>
+      </w:r>
+      <w:proofErr w:type="spellEnd"/>
+      <w:r>
+        <w:rPr>
+          <w:sz w:val="24"/>
+          <w:szCs w:val="24"/>
+        </w:rPr>
+        <w:t xml:space="preserve"> un item</w:t>
+      </w:r>
+      <w:r>
+        <w:rPr>
+          <w:sz w:val="24"/>
+          <w:szCs w:val="24"/>
+        </w:rPr>
+        <w:t xml:space="preserve">. </w:t>
+      </w:r>
+      <w:proofErr w:type="spellStart"/>
+      <w:r>
+        <w:rPr>
+          <w:sz w:val="24"/>
+          <w:szCs w:val="24"/>
+        </w:rPr>
+        <w:t>Acesta</w:t>
+      </w:r>
+      <w:proofErr w:type="spellEnd"/>
+      <w:r>
+        <w:rPr>
+          <w:sz w:val="24"/>
+          <w:szCs w:val="24"/>
+        </w:rPr>
+        <w:t xml:space="preserve"> </w:t>
+      </w:r>
+      <w:proofErr w:type="spellStart"/>
+      <w:r>
+        <w:rPr>
+          <w:sz w:val="24"/>
+          <w:szCs w:val="24"/>
+        </w:rPr>
+        <w:t>contine</w:t>
+      </w:r>
+      <w:proofErr w:type="spellEnd"/>
+      <w:r>
+        <w:rPr>
+          <w:sz w:val="24"/>
+          <w:szCs w:val="24"/>
+        </w:rPr>
+        <w:t xml:space="preserve"> </w:t>
+      </w:r>
+      <w:proofErr w:type="spellStart"/>
+      <w:r>
+        <w:rPr>
+          <w:sz w:val="24"/>
+          <w:szCs w:val="24"/>
+        </w:rPr>
+        <w:t>si</w:t>
+      </w:r>
+      <w:proofErr w:type="spellEnd"/>
+      <w:r>
+        <w:rPr>
+          <w:sz w:val="24"/>
+          <w:szCs w:val="24"/>
+        </w:rPr>
+        <w:t xml:space="preserve"> </w:t>
+      </w:r>
+      <w:proofErr w:type="spellStart"/>
+      <w:r>
+        <w:rPr>
+          <w:sz w:val="24"/>
+          <w:szCs w:val="24"/>
+        </w:rPr>
+        <w:t>optiunea</w:t>
+      </w:r>
+      <w:proofErr w:type="spellEnd"/>
+      <w:r>
+        <w:rPr>
+          <w:sz w:val="24"/>
+          <w:szCs w:val="24"/>
+        </w:rPr>
+        <w:t xml:space="preserve"> de </w:t>
+      </w:r>
+      <w:proofErr w:type="spellStart"/>
+      <w:r>
+        <w:rPr>
+          <w:sz w:val="24"/>
+          <w:szCs w:val="24"/>
+        </w:rPr>
+        <w:t>filtrare</w:t>
+      </w:r>
+      <w:proofErr w:type="spellEnd"/>
+      <w:r>
+        <w:rPr>
+          <w:sz w:val="24"/>
+          <w:szCs w:val="24"/>
+        </w:rPr>
+        <w:t xml:space="preserve"> </w:t>
+      </w:r>
+      <w:proofErr w:type="gramStart"/>
+      <w:r>
+        <w:rPr>
+          <w:sz w:val="24"/>
+          <w:szCs w:val="24"/>
+        </w:rPr>
+        <w:t>a</w:t>
+      </w:r>
+      <w:proofErr w:type="gramEnd"/>
+      <w:r>
+        <w:rPr>
+          <w:sz w:val="24"/>
+          <w:szCs w:val="24"/>
+        </w:rPr>
+        <w:t xml:space="preserve"> </w:t>
+      </w:r>
+      <w:proofErr w:type="spellStart"/>
+      <w:r>
+        <w:rPr>
+          <w:sz w:val="24"/>
+          <w:szCs w:val="24"/>
+        </w:rPr>
+        <w:t>informatiilor</w:t>
+      </w:r>
+      <w:proofErr w:type="spellEnd"/>
+      <w:r>
+        <w:rPr>
+          <w:sz w:val="24"/>
+          <w:szCs w:val="24"/>
+        </w:rPr>
+        <w:t xml:space="preserve"> </w:t>
+      </w:r>
+      <w:proofErr w:type="spellStart"/>
+      <w:r>
+        <w:rPr>
+          <w:sz w:val="24"/>
+          <w:szCs w:val="24"/>
+        </w:rPr>
+        <w:t>dupa</w:t>
+      </w:r>
+      <w:proofErr w:type="spellEnd"/>
+      <w:r>
+        <w:rPr>
+          <w:sz w:val="24"/>
+          <w:szCs w:val="24"/>
+        </w:rPr>
+        <w:t xml:space="preserve"> </w:t>
+      </w:r>
+      <w:proofErr w:type="spellStart"/>
+      <w:r>
+        <w:rPr>
+          <w:sz w:val="24"/>
+          <w:szCs w:val="24"/>
+        </w:rPr>
+        <w:t>diferite</w:t>
+      </w:r>
+      <w:proofErr w:type="spellEnd"/>
+      <w:r>
+        <w:rPr>
+          <w:sz w:val="24"/>
+          <w:szCs w:val="24"/>
+        </w:rPr>
+        <w:t xml:space="preserve"> </w:t>
+      </w:r>
+      <w:proofErr w:type="spellStart"/>
+      <w:r>
+        <w:rPr>
+          <w:sz w:val="24"/>
+          <w:szCs w:val="24"/>
+        </w:rPr>
+        <w:t>criterii</w:t>
+      </w:r>
+      <w:proofErr w:type="spellEnd"/>
+      <w:r>
+        <w:rPr>
+          <w:sz w:val="24"/>
+          <w:szCs w:val="24"/>
+        </w:rPr>
+        <w:t>.</w:t>
       </w:r>
     </w:p>
     <w:p>
@@ -167,8 +818,37 @@
         </w:tabs>
         <w:jc w:val="center"/>
       </w:pPr>
-      <w:r>
-        <w:t>Afisarea tuturor itemelor gasite 1</w:t>
+      <w:proofErr w:type="spellStart"/>
+      <w:r>
+        <w:t>Afisarea</w:t>
+      </w:r>
+      <w:proofErr w:type="spellEnd"/>
+      <w:r>
+        <w:t xml:space="preserve"> </w:t>
+      </w:r>
+      <w:proofErr w:type="spellStart"/>
+      <w:r>
+        <w:t>tuturor</w:t>
+      </w:r>
+      <w:proofErr w:type="spellEnd"/>
+      <w:r>
+        <w:t xml:space="preserve"> </w:t>
+      </w:r>
+      <w:proofErr w:type="spellStart"/>
+      <w:r>
+        <w:t>itemelor</w:t>
+      </w:r>
+      <w:proofErr w:type="spellEnd"/>
+      <w:r>
+        <w:t xml:space="preserve"> </w:t>
+      </w:r>
+      <w:proofErr w:type="spellStart"/>
+      <w:r>
+        <w:t>gasite</w:t>
+      </w:r>
+      <w:proofErr w:type="spellEnd"/>
+      <w:r>
+        <w:t xml:space="preserve"> 1</w:t>
       </w:r>
       <w:r>
         <w:rPr>
@@ -248,9 +928,35 @@
         </w:tabs>
         <w:jc w:val="center"/>
       </w:pPr>
-      <w:r>
-        <w:t>Afisarea tuturor itemelor gasite</w:t>
-      </w:r>
+      <w:proofErr w:type="spellStart"/>
+      <w:r>
+        <w:t>Afisarea</w:t>
+      </w:r>
+      <w:proofErr w:type="spellEnd"/>
+      <w:r>
+        <w:t xml:space="preserve"> </w:t>
+      </w:r>
+      <w:proofErr w:type="spellStart"/>
+      <w:r>
+        <w:t>tuturor</w:t>
+      </w:r>
+      <w:proofErr w:type="spellEnd"/>
+      <w:r>
+        <w:t xml:space="preserve"> </w:t>
+      </w:r>
+      <w:proofErr w:type="spellStart"/>
+      <w:r>
+        <w:t>itemelor</w:t>
+      </w:r>
+      <w:proofErr w:type="spellEnd"/>
+      <w:r>
+        <w:t xml:space="preserve"> </w:t>
+      </w:r>
+      <w:proofErr w:type="spellStart"/>
+      <w:r>
+        <w:t>gasite</w:t>
+      </w:r>
+      <w:proofErr w:type="spellEnd"/>
       <w:r>
         <w:t xml:space="preserve"> 2</w:t>
       </w:r>
@@ -258,8 +964,45 @@
     <w:p/>
     <w:p/>
     <w:p>
-      <w:r>
-        <w:t>Filtrarea se poate face dupa urmatoarele criterii:</w:t>
+      <w:proofErr w:type="spellStart"/>
+      <w:r>
+        <w:t>Filtrarea</w:t>
+      </w:r>
+      <w:proofErr w:type="spellEnd"/>
+      <w:r>
+        <w:t xml:space="preserve"> se </w:t>
+      </w:r>
+      <w:proofErr w:type="spellStart"/>
+      <w:r>
+        <w:t>poate</w:t>
+      </w:r>
+      <w:proofErr w:type="spellEnd"/>
+      <w:r>
+        <w:t xml:space="preserve"> face </w:t>
+      </w:r>
+      <w:proofErr w:type="spellStart"/>
+      <w:r>
+        <w:t>dupa</w:t>
+      </w:r>
+      <w:proofErr w:type="spellEnd"/>
+      <w:r>
+        <w:t xml:space="preserve"> </w:t>
+      </w:r>
+      <w:proofErr w:type="spellStart"/>
+      <w:r>
+        <w:t>urmatoarele</w:t>
+      </w:r>
+      <w:proofErr w:type="spellEnd"/>
+      <w:r>
+        <w:t xml:space="preserve"> </w:t>
+      </w:r>
+      <w:proofErr w:type="spellStart"/>
+      <w:r>
+        <w:t>criterii</w:t>
+      </w:r>
+      <w:proofErr w:type="spellEnd"/>
+      <w:r>
+        <w:t>:</w:t>
       </w:r>
     </w:p>
     <w:p>
@@ -347,7 +1090,7 @@
           <w:noProof/>
         </w:rPr>
         <w:drawing>
-          <wp:anchor distT="0" distB="0" distL="114300" distR="114300" simplePos="0" relativeHeight="251661312" behindDoc="0" locked="0" layoutInCell="1" allowOverlap="1" wp14:anchorId="3DBDCBE8" wp14:editId="019C61A8">
+          <wp:anchor distT="0" distB="0" distL="114300" distR="114300" simplePos="0" relativeHeight="251661312" behindDoc="0" locked="0" layoutInCell="1" allowOverlap="1" wp14:anchorId="3DBDCBE8" wp14:editId="6AF608A0">
             <wp:simplePos x="0" y="0"/>
             <wp:positionH relativeFrom="margin">
               <wp:align>right</wp:align>
@@ -475,9 +1218,27 @@
       <w:pPr>
         <w:jc w:val="center"/>
       </w:pPr>
-      <w:r>
-        <w:t>Exemple de filtrare a rezultatelor</w:t>
-      </w:r>
+      <w:proofErr w:type="spellStart"/>
+      <w:r>
+        <w:t>Exemple</w:t>
+      </w:r>
+      <w:proofErr w:type="spellEnd"/>
+      <w:r>
+        <w:t xml:space="preserve"> de </w:t>
+      </w:r>
+      <w:proofErr w:type="spellStart"/>
+      <w:r>
+        <w:t>filtrare</w:t>
+      </w:r>
+      <w:proofErr w:type="spellEnd"/>
+      <w:r>
+        <w:t xml:space="preserve"> a </w:t>
+      </w:r>
+      <w:proofErr w:type="spellStart"/>
+      <w:r>
+        <w:t>rezultatelor</w:t>
+      </w:r>
+      <w:proofErr w:type="spellEnd"/>
     </w:p>
     <w:p/>
     <w:p/>
@@ -495,72 +1256,7 @@
         </w:rPr>
         <w:lastRenderedPageBreak/>
         <w:drawing>
-          <wp:anchor distT="0" distB="0" distL="114300" distR="114300" simplePos="0" relativeHeight="251663360" behindDoc="0" locked="0" layoutInCell="1" allowOverlap="1" wp14:anchorId="115E854E" wp14:editId="0824A4DE">
-            <wp:simplePos x="0" y="0"/>
-            <wp:positionH relativeFrom="margin">
-              <wp:align>right</wp:align>
-            </wp:positionH>
-            <wp:positionV relativeFrom="paragraph">
-              <wp:posOffset>4857750</wp:posOffset>
-            </wp:positionV>
-            <wp:extent cx="5943600" cy="2400300"/>
-            <wp:effectExtent l="0" t="0" r="0" b="0"/>
-            <wp:wrapThrough wrapText="bothSides">
-              <wp:wrapPolygon edited="0">
-                <wp:start x="0" y="0"/>
-                <wp:lineTo x="0" y="21429"/>
-                <wp:lineTo x="21531" y="21429"/>
-                <wp:lineTo x="21531" y="0"/>
-                <wp:lineTo x="0" y="0"/>
-              </wp:wrapPolygon>
-            </wp:wrapThrough>
-            <wp:docPr id="7" name="Picture 7"/>
-            <wp:cNvGraphicFramePr>
-              <a:graphicFrameLocks xmlns:a="http://schemas.openxmlformats.org/drawingml/2006/main" noChangeAspect="1"/>
-            </wp:cNvGraphicFramePr>
-            <a:graphic xmlns:a="http://schemas.openxmlformats.org/drawingml/2006/main">
-              <a:graphicData uri="http://schemas.openxmlformats.org/drawingml/2006/picture">
-                <pic:pic xmlns:pic="http://schemas.openxmlformats.org/drawingml/2006/picture">
-                  <pic:nvPicPr>
-                    <pic:cNvPr id="7" name="Item_Details_Second.PNG"/>
-                    <pic:cNvPicPr/>
-                  </pic:nvPicPr>
-                  <pic:blipFill>
-                    <a:blip r:embed="rId11" cstate="print">
-                      <a:extLst>
-                        <a:ext uri="{28A0092B-C50C-407E-A947-70E740481C1C}">
-                          <a14:useLocalDpi xmlns:a14="http://schemas.microsoft.com/office/drawing/2010/main" val="0"/>
-                        </a:ext>
-                      </a:extLst>
-                    </a:blip>
-                    <a:stretch>
-                      <a:fillRect/>
-                    </a:stretch>
-                  </pic:blipFill>
-                  <pic:spPr>
-                    <a:xfrm>
-                      <a:off x="0" y="0"/>
-                      <a:ext cx="5943600" cy="2400300"/>
-                    </a:xfrm>
-                    <a:prstGeom prst="rect">
-                      <a:avLst/>
-                    </a:prstGeom>
-                  </pic:spPr>
-                </pic:pic>
-              </a:graphicData>
-            </a:graphic>
-            <wp14:sizeRelV relativeFrom="margin">
-              <wp14:pctHeight>0</wp14:pctHeight>
-            </wp14:sizeRelV>
-          </wp:anchor>
-        </w:drawing>
-      </w:r>
-      <w:r>
-        <w:rPr>
-          <w:noProof/>
-        </w:rPr>
-        <w:drawing>
-          <wp:anchor distT="0" distB="0" distL="114300" distR="114300" simplePos="0" relativeHeight="251662336" behindDoc="0" locked="0" layoutInCell="1" allowOverlap="1" wp14:anchorId="7F4548E8" wp14:editId="12D29A33">
+          <wp:anchor distT="0" distB="0" distL="114300" distR="114300" simplePos="0" relativeHeight="251662336" behindDoc="0" locked="0" layoutInCell="1" allowOverlap="1" wp14:anchorId="7F4548E8" wp14:editId="7A9837E3">
             <wp:simplePos x="0" y="0"/>
             <wp:positionH relativeFrom="column">
               <wp:posOffset>-514350</wp:posOffset>
@@ -591,7 +1287,7 @@
                     <pic:cNvPicPr/>
                   </pic:nvPicPr>
                   <pic:blipFill>
-                    <a:blip r:embed="rId12">
+                    <a:blip r:embed="rId11">
                       <a:extLst>
                         <a:ext uri="{28A0092B-C50C-407E-A947-70E740481C1C}">
                           <a14:useLocalDpi xmlns:a14="http://schemas.microsoft.com/office/drawing/2010/main" val="0"/>
@@ -621,7 +1317,199 @@
         </w:drawing>
       </w:r>
       <w:r>
-        <w:t>A doua pagina, destinate afisarii tuturor detaliilor despre un item si in cazul imaginilor si afisarea acesteia, pe langa atributele itemului sunt afisate si tabele pentru persoanele si proprietatile dinamice afisate.</w:t>
+        <w:t xml:space="preserve">A </w:t>
+      </w:r>
+      <w:proofErr w:type="spellStart"/>
+      <w:r>
+        <w:t>doua</w:t>
+      </w:r>
+      <w:proofErr w:type="spellEnd"/>
+      <w:r>
+        <w:t xml:space="preserve"> </w:t>
+      </w:r>
+      <w:proofErr w:type="spellStart"/>
+      <w:r>
+        <w:t>pagina</w:t>
+      </w:r>
+      <w:proofErr w:type="spellEnd"/>
+      <w:r>
+        <w:t xml:space="preserve">, destinate </w:t>
+      </w:r>
+      <w:proofErr w:type="spellStart"/>
+      <w:r>
+        <w:t>afisarii</w:t>
+      </w:r>
+      <w:proofErr w:type="spellEnd"/>
+      <w:r>
+        <w:t xml:space="preserve"> </w:t>
+      </w:r>
+      <w:proofErr w:type="spellStart"/>
+      <w:r>
+        <w:t>tuturor</w:t>
+      </w:r>
+      <w:proofErr w:type="spellEnd"/>
+      <w:r>
+        <w:t xml:space="preserve"> </w:t>
+      </w:r>
+      <w:proofErr w:type="spellStart"/>
+      <w:r>
+        <w:t>detaliilor</w:t>
+      </w:r>
+      <w:proofErr w:type="spellEnd"/>
+      <w:r>
+        <w:t xml:space="preserve"> </w:t>
+      </w:r>
+      <w:proofErr w:type="spellStart"/>
+      <w:r>
+        <w:t>despre</w:t>
+      </w:r>
+      <w:proofErr w:type="spellEnd"/>
+      <w:r>
+        <w:t xml:space="preserve"> un item </w:t>
+      </w:r>
+      <w:proofErr w:type="spellStart"/>
+      <w:r>
+        <w:t>si</w:t>
+      </w:r>
+      <w:proofErr w:type="spellEnd"/>
+      <w:r>
+        <w:t xml:space="preserve"> in </w:t>
+      </w:r>
+      <w:proofErr w:type="spellStart"/>
+      <w:r>
+        <w:t>cazul</w:t>
+      </w:r>
+      <w:proofErr w:type="spellEnd"/>
+      <w:r>
+        <w:t xml:space="preserve"> </w:t>
+      </w:r>
+      <w:proofErr w:type="spellStart"/>
+      <w:r>
+        <w:t>imaginilor</w:t>
+      </w:r>
+      <w:proofErr w:type="spellEnd"/>
+      <w:r>
+        <w:t xml:space="preserve"> </w:t>
+      </w:r>
+      <w:proofErr w:type="spellStart"/>
+      <w:r>
+        <w:t>si</w:t>
+      </w:r>
+      <w:proofErr w:type="spellEnd"/>
+      <w:r>
+        <w:t xml:space="preserve"> </w:t>
+      </w:r>
+      <w:proofErr w:type="spellStart"/>
+      <w:r>
+        <w:t>afisarea</w:t>
+      </w:r>
+      <w:proofErr w:type="spellEnd"/>
+      <w:r>
+        <w:t xml:space="preserve"> </w:t>
+      </w:r>
+      <w:proofErr w:type="spellStart"/>
+      <w:r>
+        <w:t>acesteia</w:t>
+      </w:r>
+      <w:proofErr w:type="spellEnd"/>
+      <w:r>
+        <w:t xml:space="preserve">, pe </w:t>
+      </w:r>
+      <w:proofErr w:type="spellStart"/>
+      <w:r>
+        <w:t>langa</w:t>
+      </w:r>
+      <w:proofErr w:type="spellEnd"/>
+      <w:r>
+        <w:t xml:space="preserve"> </w:t>
+      </w:r>
+      <w:proofErr w:type="spellStart"/>
+      <w:r>
+        <w:t>atributele</w:t>
+      </w:r>
+      <w:proofErr w:type="spellEnd"/>
+      <w:r>
+        <w:t xml:space="preserve"> </w:t>
+      </w:r>
+      <w:proofErr w:type="spellStart"/>
+      <w:r>
+        <w:t>itemului</w:t>
+      </w:r>
+      <w:proofErr w:type="spellEnd"/>
+      <w:r>
+        <w:t xml:space="preserve"> sunt </w:t>
+      </w:r>
+      <w:proofErr w:type="spellStart"/>
+      <w:r>
+        <w:t>afisate</w:t>
+      </w:r>
+      <w:proofErr w:type="spellEnd"/>
+      <w:r>
+        <w:t xml:space="preserve"> </w:t>
+      </w:r>
+      <w:proofErr w:type="spellStart"/>
+      <w:r>
+        <w:t>si</w:t>
+      </w:r>
+      <w:proofErr w:type="spellEnd"/>
+      <w:r>
+        <w:t xml:space="preserve"> </w:t>
+      </w:r>
+      <w:proofErr w:type="spellStart"/>
+      <w:r>
+        <w:t>tabele</w:t>
+      </w:r>
+      <w:proofErr w:type="spellEnd"/>
+      <w:r>
+        <w:t xml:space="preserve"> </w:t>
+      </w:r>
+      <w:proofErr w:type="spellStart"/>
+      <w:r>
+        <w:t>pentru</w:t>
+      </w:r>
+      <w:proofErr w:type="spellEnd"/>
+      <w:r>
+        <w:t xml:space="preserve"> </w:t>
+      </w:r>
+      <w:proofErr w:type="spellStart"/>
+      <w:r>
+        <w:t>persoanele</w:t>
+      </w:r>
+      <w:proofErr w:type="spellEnd"/>
+      <w:r>
+        <w:t xml:space="preserve"> </w:t>
+      </w:r>
+      <w:proofErr w:type="spellStart"/>
+      <w:r>
+        <w:t>si</w:t>
+      </w:r>
+      <w:proofErr w:type="spellEnd"/>
+      <w:r>
+        <w:t xml:space="preserve"> </w:t>
+      </w:r>
+      <w:proofErr w:type="spellStart"/>
+      <w:r>
+        <w:t>proprietatile</w:t>
+      </w:r>
+      <w:proofErr w:type="spellEnd"/>
+      <w:r>
+        <w:t xml:space="preserve"> </w:t>
+      </w:r>
+      <w:proofErr w:type="spellStart"/>
+      <w:r>
+        <w:t>dinamice</w:t>
+      </w:r>
+      <w:proofErr w:type="spellEnd"/>
+      <w:r>
+        <w:t xml:space="preserve"> </w:t>
+      </w:r>
+      <w:proofErr w:type="spellStart"/>
+      <w:r>
+        <w:t>afisate</w:t>
+      </w:r>
+      <w:proofErr w:type="spellEnd"/>
+      <w:r>
+        <w:t>.</w:t>
       </w:r>
     </w:p>
     <w:p/>
@@ -638,13 +1526,105 @@
     <w:p/>
     <w:p/>
     <w:p/>
-    <w:p/>
     <w:p>
+      <w:r>
+        <w:rPr>
+          <w:noProof/>
+        </w:rPr>
+        <w:drawing>
+          <wp:anchor distT="0" distB="0" distL="114300" distR="114300" simplePos="0" relativeHeight="251663360" behindDoc="0" locked="0" layoutInCell="1" allowOverlap="1" wp14:anchorId="259CAFD4" wp14:editId="002B23CF">
+            <wp:simplePos x="0" y="0"/>
+            <wp:positionH relativeFrom="column">
+              <wp:posOffset>-76200</wp:posOffset>
+            </wp:positionH>
+            <wp:positionV relativeFrom="paragraph">
+              <wp:posOffset>301625</wp:posOffset>
+            </wp:positionV>
+            <wp:extent cx="5943600" cy="2786380"/>
+            <wp:effectExtent l="0" t="0" r="0" b="0"/>
+            <wp:wrapThrough wrapText="bothSides">
+              <wp:wrapPolygon edited="0">
+                <wp:start x="0" y="0"/>
+                <wp:lineTo x="0" y="21413"/>
+                <wp:lineTo x="21531" y="21413"/>
+                <wp:lineTo x="21531" y="0"/>
+                <wp:lineTo x="0" y="0"/>
+              </wp:wrapPolygon>
+            </wp:wrapThrough>
+            <wp:docPr id="9" name="Picture 9"/>
+            <wp:cNvGraphicFramePr>
+              <a:graphicFrameLocks xmlns:a="http://schemas.openxmlformats.org/drawingml/2006/main" noChangeAspect="1"/>
+            </wp:cNvGraphicFramePr>
+            <a:graphic xmlns:a="http://schemas.openxmlformats.org/drawingml/2006/main">
+              <a:graphicData uri="http://schemas.openxmlformats.org/drawingml/2006/picture">
+                <pic:pic xmlns:pic="http://schemas.openxmlformats.org/drawingml/2006/picture">
+                  <pic:nvPicPr>
+                    <pic:cNvPr id="9" name="PersonsAndProperties.PNG"/>
+                    <pic:cNvPicPr/>
+                  </pic:nvPicPr>
+                  <pic:blipFill>
+                    <a:blip r:embed="rId12">
+                      <a:extLst>
+                        <a:ext uri="{28A0092B-C50C-407E-A947-70E740481C1C}">
+                          <a14:useLocalDpi xmlns:a14="http://schemas.microsoft.com/office/drawing/2010/main" val="0"/>
+                        </a:ext>
+                      </a:extLst>
+                    </a:blip>
+                    <a:stretch>
+                      <a:fillRect/>
+                    </a:stretch>
+                  </pic:blipFill>
+                  <pic:spPr>
+                    <a:xfrm>
+                      <a:off x="0" y="0"/>
+                      <a:ext cx="5943600" cy="2786380"/>
+                    </a:xfrm>
+                    <a:prstGeom prst="rect">
+                      <a:avLst/>
+                    </a:prstGeom>
+                  </pic:spPr>
+                </pic:pic>
+              </a:graphicData>
+            </a:graphic>
+          </wp:anchor>
+        </w:drawing>
+      </w:r>
+    </w:p>
+    <w:p>
       <w:pPr>
         <w:jc w:val="center"/>
       </w:pPr>
-      <w:r>
-        <w:t>Exemplu de detalii afisate pentru o imagine</w:t>
+      <w:proofErr w:type="spellStart"/>
+      <w:r>
+        <w:t>Exemplu</w:t>
+      </w:r>
+      <w:proofErr w:type="spellEnd"/>
+      <w:r>
+        <w:t xml:space="preserve"> de </w:t>
+      </w:r>
+      <w:proofErr w:type="spellStart"/>
+      <w:r>
+        <w:t>detalii</w:t>
+      </w:r>
+      <w:proofErr w:type="spellEnd"/>
+      <w:r>
+        <w:t xml:space="preserve"> </w:t>
+      </w:r>
+      <w:proofErr w:type="spellStart"/>
+      <w:r>
+        <w:t>afisate</w:t>
+      </w:r>
+      <w:proofErr w:type="spellEnd"/>
+      <w:r>
+        <w:t xml:space="preserve"> </w:t>
+      </w:r>
+      <w:proofErr w:type="spellStart"/>
+      <w:r>
+        <w:t>pentru</w:t>
+      </w:r>
+      <w:proofErr w:type="spellEnd"/>
+      <w:r>
+        <w:t xml:space="preserve"> o imagine</w:t>
       </w:r>
     </w:p>
     <w:p/>
@@ -701,8 +1681,207 @@
     </w:p>
     <w:p/>
     <w:p>
-      <w:r>
-        <w:t>Exemplu de afisare a detaliilor pentru o imagine care nu are atasate persoane sau propietati,nu are descriere, locatie sau eveniment si calea acestei imagini a fost modifica in afara aplicatiei si nu se mai potriveste cu cea din baza de date.</w:t>
+      <w:proofErr w:type="spellStart"/>
+      <w:r>
+        <w:t>Exemplu</w:t>
+      </w:r>
+      <w:proofErr w:type="spellEnd"/>
+      <w:r>
+        <w:t xml:space="preserve"> de </w:t>
+      </w:r>
+      <w:proofErr w:type="spellStart"/>
+      <w:r>
+        <w:t>afisare</w:t>
+      </w:r>
+      <w:proofErr w:type="spellEnd"/>
+      <w:r>
+        <w:t xml:space="preserve"> a </w:t>
+      </w:r>
+      <w:proofErr w:type="spellStart"/>
+      <w:r>
+        <w:t>detaliilor</w:t>
+      </w:r>
+      <w:proofErr w:type="spellEnd"/>
+      <w:r>
+        <w:t xml:space="preserve"> </w:t>
+      </w:r>
+      <w:proofErr w:type="spellStart"/>
+      <w:r>
+        <w:t>pentru</w:t>
+      </w:r>
+      <w:proofErr w:type="spellEnd"/>
+      <w:r>
+        <w:t xml:space="preserve"> o imagine care nu are </w:t>
+      </w:r>
+      <w:proofErr w:type="spellStart"/>
+      <w:r>
+        <w:t>atasate</w:t>
+      </w:r>
+      <w:proofErr w:type="spellEnd"/>
+      <w:r>
+        <w:t xml:space="preserve"> </w:t>
+      </w:r>
+      <w:proofErr w:type="spellStart"/>
+      <w:r>
+        <w:t>persoane</w:t>
+      </w:r>
+      <w:proofErr w:type="spellEnd"/>
+      <w:r>
+        <w:t xml:space="preserve"> </w:t>
+      </w:r>
+      <w:proofErr w:type="spellStart"/>
+      <w:r>
+        <w:t>sau</w:t>
+      </w:r>
+      <w:proofErr w:type="spellEnd"/>
+      <w:r>
+        <w:t xml:space="preserve"> </w:t>
+      </w:r>
+      <w:proofErr w:type="spellStart"/>
+      <w:proofErr w:type="gramStart"/>
+      <w:r>
+        <w:t>propietati,nu</w:t>
+      </w:r>
+      <w:proofErr w:type="spellEnd"/>
+      <w:proofErr w:type="gramEnd"/>
+      <w:r>
+        <w:t xml:space="preserve"> are </w:t>
+      </w:r>
+      <w:proofErr w:type="spellStart"/>
+      <w:r>
+        <w:t>descriere</w:t>
+      </w:r>
+      <w:proofErr w:type="spellEnd"/>
+      <w:r>
+        <w:t xml:space="preserve">, </w:t>
+      </w:r>
+      <w:proofErr w:type="spellStart"/>
+      <w:r>
+        <w:t>locatie</w:t>
+      </w:r>
+      <w:proofErr w:type="spellEnd"/>
+      <w:r>
+        <w:t xml:space="preserve"> </w:t>
+      </w:r>
+      <w:proofErr w:type="spellStart"/>
+      <w:r>
+        <w:t>sau</w:t>
+      </w:r>
+      <w:proofErr w:type="spellEnd"/>
+      <w:r>
+        <w:t xml:space="preserve"> </w:t>
+      </w:r>
+      <w:proofErr w:type="spellStart"/>
+      <w:r>
+        <w:t>eveniment</w:t>
+      </w:r>
+      <w:proofErr w:type="spellEnd"/>
+      <w:r>
+        <w:t xml:space="preserve"> </w:t>
+      </w:r>
+      <w:proofErr w:type="spellStart"/>
+      <w:r>
+        <w:t>si</w:t>
+      </w:r>
+      <w:proofErr w:type="spellEnd"/>
+      <w:r>
+        <w:t xml:space="preserve"> </w:t>
+      </w:r>
+      <w:proofErr w:type="spellStart"/>
+      <w:r>
+        <w:t>calea</w:t>
+      </w:r>
+      <w:proofErr w:type="spellEnd"/>
+      <w:r>
+        <w:t xml:space="preserve"> </w:t>
+      </w:r>
+      <w:proofErr w:type="spellStart"/>
+      <w:r>
+        <w:t>acestei</w:t>
+      </w:r>
+      <w:proofErr w:type="spellEnd"/>
+      <w:r>
+        <w:t xml:space="preserve"> </w:t>
+      </w:r>
+      <w:proofErr w:type="spellStart"/>
+      <w:r>
+        <w:t>imagini</w:t>
+      </w:r>
+      <w:proofErr w:type="spellEnd"/>
+      <w:r>
+        <w:t xml:space="preserve"> a </w:t>
+      </w:r>
+      <w:proofErr w:type="spellStart"/>
+      <w:r>
+        <w:t>fost</w:t>
+      </w:r>
+      <w:proofErr w:type="spellEnd"/>
+      <w:r>
+        <w:t xml:space="preserve"> </w:t>
+      </w:r>
+      <w:proofErr w:type="spellStart"/>
+      <w:r>
+        <w:t>modifica</w:t>
+      </w:r>
+      <w:proofErr w:type="spellEnd"/>
+      <w:r>
+        <w:t xml:space="preserve"> in </w:t>
+      </w:r>
+      <w:proofErr w:type="spellStart"/>
+      <w:r>
+        <w:t>afara</w:t>
+      </w:r>
+      <w:proofErr w:type="spellEnd"/>
+      <w:r>
+        <w:t xml:space="preserve"> </w:t>
+      </w:r>
+      <w:proofErr w:type="spellStart"/>
+      <w:r>
+        <w:t>aplicatiei</w:t>
+      </w:r>
+      <w:proofErr w:type="spellEnd"/>
+      <w:r>
+        <w:t xml:space="preserve"> </w:t>
+      </w:r>
+      <w:proofErr w:type="spellStart"/>
+      <w:r>
+        <w:t>si</w:t>
+      </w:r>
+      <w:proofErr w:type="spellEnd"/>
+      <w:r>
+        <w:t xml:space="preserve"> nu se </w:t>
+      </w:r>
+      <w:proofErr w:type="spellStart"/>
+      <w:r>
+        <w:t>mai</w:t>
+      </w:r>
+      <w:proofErr w:type="spellEnd"/>
+      <w:r>
+        <w:t xml:space="preserve"> </w:t>
+      </w:r>
+      <w:proofErr w:type="spellStart"/>
+      <w:r>
+        <w:t>potriveste</w:t>
+      </w:r>
+      <w:proofErr w:type="spellEnd"/>
+      <w:r>
+        <w:t xml:space="preserve"> cu </w:t>
+      </w:r>
+      <w:proofErr w:type="spellStart"/>
+      <w:r>
+        <w:t>cea</w:t>
+      </w:r>
+      <w:proofErr w:type="spellEnd"/>
+      <w:r>
+        <w:t xml:space="preserve"> din </w:t>
+      </w:r>
+      <w:proofErr w:type="spellStart"/>
+      <w:r>
+        <w:t>baza</w:t>
+      </w:r>
+      <w:proofErr w:type="spellEnd"/>
+      <w:r>
+        <w:t xml:space="preserve"> de date.</w:t>
       </w:r>
     </w:p>
     <w:p/>
@@ -1099,6 +2278,7 @@
     <w:lsdException w:name="HTML Sample" w:semiHidden="1" w:unhideWhenUsed="1"/>
     <w:lsdException w:name="HTML Typewriter" w:semiHidden="1" w:unhideWhenUsed="1"/>
     <w:lsdException w:name="HTML Variable" w:semiHidden="1" w:unhideWhenUsed="1"/>
+    <w:lsdException w:name="Normal Table" w:semiHidden="1" w:unhideWhenUsed="1"/>
     <w:lsdException w:name="annotation subject" w:semiHidden="1" w:unhideWhenUsed="1"/>
     <w:lsdException w:name="No List" w:semiHidden="1" w:unhideWhenUsed="1"/>
     <w:lsdException w:name="Outline List 1" w:semiHidden="1" w:unhideWhenUsed="1"/>
@@ -1145,8 +2325,10 @@
     <w:lsdException w:name="Table Subtle 2" w:semiHidden="1" w:unhideWhenUsed="1"/>
     <w:lsdException w:name="Table Web 1" w:semiHidden="1" w:unhideWhenUsed="1"/>
     <w:lsdException w:name="Table Web 2" w:semiHidden="1" w:unhideWhenUsed="1"/>
+    <w:lsdException w:name="Table Web 3" w:semiHidden="1" w:unhideWhenUsed="1"/>
     <w:lsdException w:name="Balloon Text" w:semiHidden="1" w:unhideWhenUsed="1"/>
     <w:lsdException w:name="Table Grid" w:uiPriority="39"/>
+    <w:lsdException w:name="Table Theme" w:semiHidden="1" w:unhideWhenUsed="1"/>
     <w:lsdException w:name="Placeholder Text" w:semiHidden="1"/>
     <w:lsdException w:name="No Spacing" w:uiPriority="1" w:qFormat="1"/>
     <w:lsdException w:name="Light Shading" w:uiPriority="60"/>

</xml_diff>